<commit_message>
Reorganize and date files
</commit_message>
<xml_diff>
--- a/auxDocs/APA.docx
+++ b/auxDocs/APA.docx
@@ -31,73 +31,77 @@
         <w:pStyle w:val="Heading1"/>
       </w:pPr>
       <w:bookmarkStart w:id="0" w:name="i.-background-significance"/>
+      <w:bookmarkStart w:id="1" w:name="_GoBack"/>
       <w:bookmarkEnd w:id="0"/>
       <w:r>
+        <w:t>I. Background &amp; Significance</w:t>
+      </w:r>
+    </w:p>
+    <w:bookmarkEnd w:id="1"/>
+    <w:p>
+      <w:r>
+        <w:t xml:space="preserve">Community psychological theory values the notion that the communities in which research is taking place and/or affecting (whether directly or indirectly) should be as involved as possible in all phases of the research process, rather than solely as anonymous data points in the analysis. Community psychology thus favors inclusion over exclusion, participant voices equally with researchers' voices, and participatory and/or purposive sampling methods over convenience sampling methods. The reviewed literature will be evaluated and critiqued according to these types of community psychological standards regarding (1) </w:t>
+      </w:r>
+      <w:r>
+        <w:rPr>
+          <w:i/>
+        </w:rPr>
+        <w:t>research methodologies</w:t>
+      </w:r>
+      <w:r>
+        <w:t xml:space="preserve">, (2) </w:t>
+      </w:r>
+      <w:r>
+        <w:rPr>
+          <w:i/>
+        </w:rPr>
+        <w:t>data analytic approaches</w:t>
+      </w:r>
+      <w:r>
+        <w:t xml:space="preserve">, (3) </w:t>
+      </w:r>
+      <w:r>
+        <w:rPr>
+          <w:i/>
+        </w:rPr>
+        <w:t>interpretations of findings</w:t>
+      </w:r>
+      <w:r>
+        <w:t xml:space="preserve">, and (4) </w:t>
+      </w:r>
+      <w:r>
+        <w:rPr>
+          <w:i/>
+        </w:rPr>
+        <w:t>research dissemination.</w:t>
+      </w:r>
+    </w:p>
+    <w:p>
+      <w:pPr>
+        <w:pStyle w:val="Heading2"/>
+      </w:pPr>
+      <w:bookmarkStart w:id="2" w:name="rationale"/>
+      <w:bookmarkEnd w:id="2"/>
+      <w:r>
+        <w:t>Rationale</w:t>
+      </w:r>
+    </w:p>
+    <w:p>
+      <w:r>
+        <w:t xml:space="preserve">This review is based in an action-oriented research framework characterized by the following core components: (1) a focus on developing and implementing innovative and inclusive research methodologies, data analytic approaches, and dissemination strategies; and (2) a diligent focus on the importance of critical reflexivity throughout the research process. The </w:t>
+      </w:r>
+      <w:r>
         <w:lastRenderedPageBreak/>
-        <w:t>I. Background &amp; Significance</w:t>
-      </w:r>
-    </w:p>
-    <w:p>
-      <w:r>
-        <w:t xml:space="preserve">Community psychological theory values the notion that the communities in which research is taking place and/or affecting (whether directly or indirectly) should be as involved as possible in all phases of the research process, rather than solely as anonymous data points in the analysis. Community psychology thus favors inclusion over exclusion, participant voices equally with researchers' voices, and participatory and/or purposive sampling methods over convenience sampling methods. The reviewed literature will be evaluated and critiqued according to these types of community psychological standards regarding (1) </w:t>
-      </w:r>
-      <w:r>
-        <w:rPr>
-          <w:i/>
-        </w:rPr>
-        <w:t>research methodologies</w:t>
-      </w:r>
-      <w:r>
-        <w:t xml:space="preserve">, (2) </w:t>
-      </w:r>
-      <w:r>
-        <w:rPr>
-          <w:i/>
-        </w:rPr>
-        <w:t>data analytic approaches</w:t>
-      </w:r>
-      <w:r>
-        <w:t xml:space="preserve">, (3) </w:t>
-      </w:r>
-      <w:r>
-        <w:rPr>
-          <w:i/>
-        </w:rPr>
-        <w:t>interpretations of findings</w:t>
-      </w:r>
-      <w:r>
-        <w:t xml:space="preserve">, and (4) </w:t>
-      </w:r>
-      <w:r>
-        <w:rPr>
-          <w:i/>
-        </w:rPr>
-        <w:t>research dissemination.</w:t>
+        <w:t>action-oriented and values-transparent community psychological research approach was born out of a resistance to research methodologies, social policies, and implementation practices that ultimately served to reinforce and/or strengthen social and economic inequalities. This foundation necessitates vigilance in critical reflexivity throughout and beyond the research process. The critical literature review provided here is intended to serve this key characteristic of community psychology.</w:t>
       </w:r>
     </w:p>
     <w:p>
       <w:pPr>
         <w:pStyle w:val="Heading2"/>
       </w:pPr>
-      <w:bookmarkStart w:id="1" w:name="rationale"/>
-      <w:bookmarkEnd w:id="1"/>
-      <w:r>
-        <w:t>Rationale</w:t>
-      </w:r>
-    </w:p>
-    <w:p>
-      <w:r>
-        <w:t>This review is based in an action-oriented research framework characterized by the following core components: (1) a focus on developing and implementing innovative and inclusive research methodologies, data analytic approaches, and dissemination strategies; and (2) a diligent focus on the importance of critical reflexivity throughout the research process. The action-oriented and values-transparent community psychological research approach was born out of a resistance to research methodologies, social policies, and implementation practices that ultimately served to reinforce and/or strengthen social and economic inequalities. This foundation necessitates vigilance in critical reflexivity throughout and beyond the research process. The critical literature review provided here is intended to serve this key characteristic of community psychology.</w:t>
-      </w:r>
-    </w:p>
-    <w:p>
-      <w:pPr>
-        <w:pStyle w:val="Heading2"/>
-      </w:pPr>
-      <w:bookmarkStart w:id="2" w:name="research-questions-rqs"/>
-      <w:bookmarkEnd w:id="2"/>
-      <w:r>
-        <w:lastRenderedPageBreak/>
+      <w:bookmarkStart w:id="3" w:name="research-questions-rqs"/>
+      <w:bookmarkEnd w:id="3"/>
+      <w:r>
         <w:t>Research Questions (RQs)</w:t>
       </w:r>
     </w:p>
@@ -127,10 +131,9 @@
       <w:pPr>
         <w:pStyle w:val="Heading1"/>
       </w:pPr>
-      <w:bookmarkStart w:id="3" w:name="ii.-theoretical-grounding"/>
-      <w:bookmarkEnd w:id="3"/>
-      <w:r>
-        <w:lastRenderedPageBreak/>
+      <w:bookmarkStart w:id="4" w:name="ii.-theoretical-grounding"/>
+      <w:bookmarkEnd w:id="4"/>
+      <w:r>
         <w:t>II. Theoretical Grounding</w:t>
       </w:r>
     </w:p>
@@ -163,7 +166,11 @@
         <w:footnoteReference w:id="1"/>
       </w:r>
       <w:r>
-        <w:t>. That is, this review is grounded in theories related to action-oriented research and their applications (Brydon-Miller, Greenwood, &amp; Maguire, 2003; Chandler &amp; Torbert, 2003; Friedman-Nimz et al., 2006; Kelly et al., 2004; Noffke, 1997; Prilleltensky, 1997, 2001; Seidman, 2012), as well as social and community psychological theories related to female same-sex intimate partner violence. The underlying purpose of this systematic review is to examine the intersections that exist across these theoretical, methodological, and problem-specific domains in terms of their actual applications and manifestations in various settings. Below is a list of theoretical and conceptual frameworks specifically guiding the proposed review.</w:t>
+        <w:t xml:space="preserve">. That is, this review is grounded in theories related to action-oriented research and their applications (Brydon-Miller, Greenwood, &amp; Maguire, 2003; Chandler &amp; Torbert, 2003; Friedman-Nimz et al., 2006; Kelly et al., 2004; Noffke, 1997; Prilleltensky, 1997, 2001; Seidman, 2012), as well as social and community psychological theories related to female same-sex intimate partner violence. The underlying purpose of this systematic review is to examine the intersections that exist across </w:t>
+      </w:r>
+      <w:r>
+        <w:lastRenderedPageBreak/>
+        <w:t>these theoretical, methodological, and problem-specific domains in terms of their actual applications and manifestations in various settings. Below is a list of theoretical and conceptual frameworks specifically guiding the proposed review.</w:t>
       </w:r>
     </w:p>
     <w:p>
@@ -185,12 +192,7 @@
         <w:t>The Action Research Cycle &amp; Community-Based Participatory Action Research</w:t>
       </w:r>
       <w:r>
-        <w:t xml:space="preserve"> (Anders, 1966; Brydon-Miller et al., 2003; Chandler &amp; Torbert, 2003; CBPR; Fine et al., 2004; Friedman-Nimz et al., 2006; Kelly et al., 2004; No</w:t>
-      </w:r>
-      <w:bookmarkStart w:id="4" w:name="_GoBack"/>
-      <w:bookmarkEnd w:id="4"/>
-      <w:r>
-        <w:t>ffke, 1997; Prilleltensky, 1997, 2001; Seidman, 2012)</w:t>
+        <w:t xml:space="preserve"> (Anders, 1966; Brydon-Miller et al., 2003; Chandler &amp; Torbert, 2003; CBPR; Fine et al., 2004; Friedman-Nimz et al., 2006; Kelly et al., 2004; Noffke, 1997; Prilleltensky, 1997, 2001; Seidman, 2012)</w:t>
       </w:r>
     </w:p>
     <w:p>
@@ -226,76 +228,76 @@
         <w:pStyle w:val="Compact"/>
       </w:pPr>
       <w:r>
+        <w:t>[Community] Health Promotion (Stokols, 1996)</w:t>
+      </w:r>
+    </w:p>
+    <w:p>
+      <w:r>
+        <w:rPr>
+          <w:smallCaps/>
+        </w:rPr>
+        <w:t>Theory Related to both Community Psychology and IPV Intervention and Prevention:</w:t>
+      </w:r>
+    </w:p>
+    <w:p>
+      <w:pPr>
+        <w:pStyle w:val="Compact"/>
+      </w:pPr>
+      <w:r>
+        <w:rPr>
+          <w:i/>
+        </w:rPr>
+        <w:t>Coordinated Community Response</w:t>
+      </w:r>
+      <w:r>
+        <w:t xml:space="preserve"> (Barner &amp; Carney, 2011; Dutton &amp; Corvo, 2007; CCR; Edward W. Gondolf, 2007)</w:t>
+      </w:r>
+    </w:p>
+    <w:p>
+      <w:pPr>
+        <w:pStyle w:val="Compact"/>
+      </w:pPr>
+      <w:r>
+        <w:rPr>
+          <w:i/>
+        </w:rPr>
+        <w:t>Minority Stress Theory &amp; Resilience</w:t>
+      </w:r>
+      <w:r>
+        <w:t xml:space="preserve"> (Meyer, 1995, MS; 2003, 2010, 2015)</w:t>
+      </w:r>
+    </w:p>
+    <w:p>
+      <w:pPr>
+        <w:pStyle w:val="Compact"/>
+      </w:pPr>
+      <w:r>
+        <w:rPr>
+          <w:i/>
+        </w:rPr>
+        <w:t>Risk Factors vs. Protective Factors</w:t>
+      </w:r>
+      <w:r>
+        <w:t xml:space="preserve"> (Baral et al., 2013; Heckert &amp; Gondolf, 2004; Tharp et al., 2013; Walton-Moss, Manganello, Frye, &amp; Campbell, 2005; Whitaker, 2014)</w:t>
+      </w:r>
+    </w:p>
+    <w:p>
+      <w:r>
+        <w:rPr>
+          <w:smallCaps/>
+        </w:rPr>
+        <w:t>Intersecting Community Psychology Theory &amp; Research Methodology</w:t>
+      </w:r>
+    </w:p>
+    <w:p>
+      <w:pPr>
+        <w:pStyle w:val="Compact"/>
+      </w:pPr>
+      <w:r>
+        <w:rPr>
+          <w:i/>
+        </w:rPr>
         <w:lastRenderedPageBreak/>
-        <w:t>[Community] Health Promotion (Stokols, 1996)</w:t>
-      </w:r>
-    </w:p>
-    <w:p>
-      <w:r>
-        <w:rPr>
-          <w:smallCaps/>
-        </w:rPr>
-        <w:t>Theory Related to both Community Psychology and IPV Intervention and Prevention:</w:t>
-      </w:r>
-    </w:p>
-    <w:p>
-      <w:pPr>
-        <w:pStyle w:val="Compact"/>
-      </w:pPr>
-      <w:r>
-        <w:rPr>
-          <w:i/>
-        </w:rPr>
-        <w:t>Coordinated Community Response</w:t>
-      </w:r>
-      <w:r>
-        <w:t xml:space="preserve"> (Barner &amp; Carney, 2011; Dutton &amp; Corvo, 2007; CCR; Edward W. Gondolf, 2007)</w:t>
-      </w:r>
-    </w:p>
-    <w:p>
-      <w:pPr>
-        <w:pStyle w:val="Compact"/>
-      </w:pPr>
-      <w:r>
-        <w:rPr>
-          <w:i/>
-        </w:rPr>
-        <w:t>Minority Stress Theory &amp; Resilience</w:t>
-      </w:r>
-      <w:r>
-        <w:t xml:space="preserve"> (Meyer, 1995, MS; 2003, 2010, 2015)</w:t>
-      </w:r>
-    </w:p>
-    <w:p>
-      <w:pPr>
-        <w:pStyle w:val="Compact"/>
-      </w:pPr>
-      <w:r>
-        <w:rPr>
-          <w:i/>
-        </w:rPr>
-        <w:t>Risk Factors vs. Protective Factors</w:t>
-      </w:r>
-      <w:r>
-        <w:t xml:space="preserve"> (Baral et al., 2013; Heckert &amp; Gondolf, 2004; Tharp et al., 2013; Walton-Moss, Manganello, Frye, &amp; Campbell, 2005; Whitaker, 2014)</w:t>
-      </w:r>
-    </w:p>
-    <w:p>
-      <w:r>
-        <w:rPr>
-          <w:smallCaps/>
-        </w:rPr>
-        <w:t>Intersecting Community Psychology Theory &amp; Research Methodology</w:t>
-      </w:r>
-    </w:p>
-    <w:p>
-      <w:pPr>
-        <w:pStyle w:val="Compact"/>
-      </w:pPr>
-      <w:r>
-        <w:rPr>
-          <w:i/>
-        </w:rPr>
         <w:t>Grounded Theory Methods</w:t>
       </w:r>
       <w:r>
@@ -337,7 +339,6 @@
       <w:bookmarkStart w:id="5" w:name="iii.-systematic-literature-review-method"/>
       <w:bookmarkEnd w:id="5"/>
       <w:r>
-        <w:lastRenderedPageBreak/>
         <w:t>III. Systematic Literature Review Methodology</w:t>
       </w:r>
     </w:p>
@@ -416,6 +417,7 @@
         </w:numPr>
       </w:pPr>
       <w:r>
+        <w:lastRenderedPageBreak/>
         <w:t>Intimate Partner Violence, Domestic Violence, or Partner Abuse - General</w:t>
       </w:r>
     </w:p>
@@ -476,95 +478,98 @@
         </w:numPr>
       </w:pPr>
       <w:r>
+        <w:t>Female Same-Sex/Same-Gender Domestic Violence, or Partner Abuse Intervention Evaluations</w:t>
+      </w:r>
+    </w:p>
+    <w:p/>
+    <w:p>
+      <w:r>
+        <w:t xml:space="preserve">Because this review is not intended to provide a cross-national examination of IPV interventions research, each of the above literature searches was restricted to empirical studies conducted within the United States. In addition, to focus the review around a community psychological framework and intimate partner violence, results were initially confined to articles published in scholarly peer-reviewed journals specific to Community Psychology. The list Community Psychology journals included </w:t>
+      </w:r>
+      <w:r>
+        <w:rPr>
+          <w:i/>
+        </w:rPr>
+        <w:t>The American Journal of Community Psychology</w:t>
+      </w:r>
+      <w:r>
+        <w:t xml:space="preserve"> and the additional publications, provided in Table </w:t>
+      </w:r>
+      <w:r>
+        <w:rPr>
+          <w:rStyle w:val="VerbatimChar"/>
+        </w:rPr>
+        <w:t>[</w:t>
+      </w:r>
+      <w:r>
+        <w:t xml:space="preserve"> </w:t>
+      </w:r>
+      <w:r>
+        <w:rPr>
+          <w:rStyle w:val="VerbatimChar"/>
+        </w:rPr>
+        <w:t>]</w:t>
+      </w:r>
+      <w:r>
+        <w:t xml:space="preserve">, endorsed by the Society for Community Research and Action (SCRA) as related to Community Psychology (The Society for Community Research and Action (SCRA), 2017). This restriction yielded a limited number of empirical articles specific to intimate partner violence interventions (see Table </w:t>
+      </w:r>
+      <w:r>
+        <w:rPr>
+          <w:rStyle w:val="VerbatimChar"/>
+        </w:rPr>
+        <w:t>[</w:t>
+      </w:r>
+      <w:r>
+        <w:t xml:space="preserve"> </w:t>
+      </w:r>
+      <w:r>
+        <w:rPr>
+          <w:rStyle w:val="VerbatimChar"/>
+        </w:rPr>
+        <w:t>]</w:t>
+      </w:r>
+      <w:r>
+        <w:t xml:space="preserve">). Thus, the literature searches were revised to also include articles published in any of the following violence-specific publications: </w:t>
+      </w:r>
+      <w:r>
+        <w:rPr>
+          <w:i/>
+        </w:rPr>
+        <w:t>Journal of Interpersonal Violence</w:t>
+      </w:r>
+      <w:r>
+        <w:t xml:space="preserve">, </w:t>
+      </w:r>
+      <w:r>
+        <w:rPr>
+          <w:i/>
+        </w:rPr>
+        <w:t>Journal of Family Violence</w:t>
+      </w:r>
+      <w:r>
+        <w:t xml:space="preserve">, </w:t>
+      </w:r>
+      <w:r>
+        <w:rPr>
+          <w:i/>
+        </w:rPr>
+        <w:t>Violence Against Women</w:t>
+      </w:r>
+      <w:r>
+        <w:t xml:space="preserve">, or </w:t>
+      </w:r>
+      <w:r>
+        <w:rPr>
+          <w:i/>
+        </w:rPr>
+        <w:t>Violence and Victims</w:t>
+      </w:r>
+      <w:r>
+        <w:t xml:space="preserve">. These additional publications were included based on results from a database search of IPV-related terms conducted with no constraints imposed on the publishing journal, which revealed that these journal publish the majority of IPV-related research </w:t>
+      </w:r>
+      <w:r>
         <w:lastRenderedPageBreak/>
-        <w:t>Female Same-Sex/Same-Gender Domestic Violence, or Partner Abuse Intervention Evaluations</w:t>
-      </w:r>
-    </w:p>
-    <w:p/>
-    <w:p>
-      <w:r>
-        <w:t xml:space="preserve">Because this review is not intended to provide a cross-national examination of IPV interventions research, each of the above literature searches was restricted to empirical studies conducted within the United States. In addition, to focus the review around a community psychological framework and intimate partner violence, results were initially confined to articles published in scholarly peer-reviewed journals specific to Community Psychology. The list Community Psychology journals included </w:t>
-      </w:r>
-      <w:r>
-        <w:rPr>
-          <w:i/>
-        </w:rPr>
-        <w:t>The American Journal of Community Psychology</w:t>
-      </w:r>
-      <w:r>
-        <w:t xml:space="preserve"> and the additional publications, provided in Table </w:t>
-      </w:r>
-      <w:r>
-        <w:rPr>
-          <w:rStyle w:val="VerbatimChar"/>
-        </w:rPr>
-        <w:t>[</w:t>
-      </w:r>
-      <w:r>
-        <w:t xml:space="preserve"> </w:t>
-      </w:r>
-      <w:r>
-        <w:rPr>
-          <w:rStyle w:val="VerbatimChar"/>
-        </w:rPr>
-        <w:t>]</w:t>
-      </w:r>
-      <w:r>
-        <w:t xml:space="preserve">, endorsed by the Society for Community Research and Action (SCRA) as related to Community Psychology (The Society for Community Research and Action (SCRA), 2017). This restriction yielded a limited number of empirical articles specific to intimate partner violence interventions (see Table </w:t>
-      </w:r>
-      <w:r>
-        <w:rPr>
-          <w:rStyle w:val="VerbatimChar"/>
-        </w:rPr>
-        <w:t>[</w:t>
-      </w:r>
-      <w:r>
-        <w:t xml:space="preserve"> </w:t>
-      </w:r>
-      <w:r>
-        <w:rPr>
-          <w:rStyle w:val="VerbatimChar"/>
-        </w:rPr>
-        <w:t>]</w:t>
-      </w:r>
-      <w:r>
-        <w:t xml:space="preserve">). Thus, the literature searches were revised to also include articles published in any of the following violence-specific publications: </w:t>
-      </w:r>
-      <w:r>
-        <w:rPr>
-          <w:i/>
-        </w:rPr>
-        <w:t>Journal of Interpersonal Violence</w:t>
-      </w:r>
-      <w:r>
-        <w:t xml:space="preserve">, </w:t>
-      </w:r>
-      <w:r>
-        <w:rPr>
-          <w:i/>
-        </w:rPr>
-        <w:t>Journal of Family Violence</w:t>
-      </w:r>
-      <w:r>
-        <w:t xml:space="preserve">, </w:t>
-      </w:r>
-      <w:r>
-        <w:rPr>
-          <w:i/>
-        </w:rPr>
-        <w:t>Violence Against Women</w:t>
-      </w:r>
-      <w:r>
-        <w:t xml:space="preserve">, or </w:t>
-      </w:r>
-      <w:r>
-        <w:rPr>
-          <w:i/>
-        </w:rPr>
-        <w:t>Violence and Victims</w:t>
-      </w:r>
-      <w:r>
-        <w:t>. These additional publications were included based on results from a database search of IPV-related terms conducted with no constraints imposed on the publishing journal, which revealed that these journal publish the majority of IPV-related research (</w:t>
+        <w:t>(</w:t>
       </w:r>
       <m:oMath>
         <m:sSub>
@@ -652,41 +657,40 @@
     </w:p>
     <w:p>
       <w:r>
+        <w:t>Details regarding the number of results obtained from each of the above-listed database searches are provided in Table []. Collectively, the literature database searches yielded 106 journal articles, of which 41 focused on intimate partner violence prevention and intervention programs, approaches, and evaluations, ; whereas the remaining 65 consisted of research specific or closely related to IPV among sexual minority women and LGBTQ populations in general, but not necessarily specific to IPV prevention nor intervention among these populations. The majority of the latter research sub-category's initial results focused primarily on the prevalence of IPV among sexual minority populations, as well as causal antecedents, risk factors, correlates, and consequences of IPV among members of these target sub-populations.</w:t>
+      </w:r>
+    </w:p>
+    <w:p>
+      <w:r>
+        <w:t xml:space="preserve">Through a systematic evaluation of the full set of results obtained from the database searches, described in a later section, a large number of the latter category's articles published in the included violence-specific journals were determined to be, at best, loosely relevant to the overall community-psychological focus of this review. As such, results from this LGBTQ-IPV research sub-category were restricted to studies published within any of the community-psychology-related scholarly journals in an effort to maintain the overall community-psychological focus of this review (see Table </w:t>
+      </w:r>
+      <w:r>
+        <w:rPr>
+          <w:rStyle w:val="VerbatimChar"/>
+        </w:rPr>
+        <w:t>[</w:t>
+      </w:r>
+      <w:r>
+        <w:t xml:space="preserve"> </w:t>
+      </w:r>
+      <w:r>
+        <w:rPr>
+          <w:rStyle w:val="VerbatimChar"/>
+        </w:rPr>
+        <w:t>]</w:t>
+      </w:r>
+      <w:r>
+        <w:t>; The Society for Community Research and Action (SCRA), 2017). The final set of 32 articles included in this review therefore consists of 24 empirical studies related to IPV intervention and prevention program evaluations in general, and 8 studies specific to sexual minority populations.</w:t>
+      </w:r>
+    </w:p>
+    <w:p>
+      <w:r>
         <w:lastRenderedPageBreak/>
-        <w:t>Details regarding the number of results obtained from each of the above-listed database searches are provided in Table []. Collectively, the literature database searches yielded 106 journal articles, of which 41 focused on intimate partner violence prevention and intervention programs, approaches, and evaluations, ; whereas the remaining 65 consisted of research specific or closely related to IPV among sexual minority women and LGBTQ populations in general, but not necessarily specific to IPV prevention nor intervention among these populations. The majority of the latter research sub-category's initial results focused primarily on the prevalence of IPV among sexual minority populations, as well as causal antecedents, risk factors, correlates, and consequences of IPV among members of these target sub-populations.</w:t>
-      </w:r>
-    </w:p>
-    <w:p>
-      <w:r>
-        <w:t xml:space="preserve">Through a systematic evaluation of the full set of results obtained from the database searches, described in a later section, a large number of the latter category's articles published in the included violence-specific journals were determined to be, at best, loosely relevant to the overall community-psychological focus of this review. As such, results from this LGBTQ-IPV research sub-category were restricted to studies published within any of the community-psychology-related scholarly journals in an effort to maintain the overall community-psychological focus of this review (see Table </w:t>
-      </w:r>
-      <w:r>
-        <w:rPr>
-          <w:rStyle w:val="VerbatimChar"/>
-        </w:rPr>
-        <w:t>[</w:t>
-      </w:r>
-      <w:r>
-        <w:t xml:space="preserve"> </w:t>
-      </w:r>
-      <w:r>
-        <w:rPr>
-          <w:rStyle w:val="VerbatimChar"/>
-        </w:rPr>
-        <w:t>]</w:t>
-      </w:r>
-      <w:r>
-        <w:t>; The Society for Community Research and Action (SCRA), 2017). The final set of 32 articles included in this review therefore consists of 24 empirical studies related to IPV intervention and prevention program evaluations in general, and 8 studies specific to sexual minority populations.</w:t>
-      </w:r>
-    </w:p>
-    <w:p>
-      <w:r>
         <w:t>As previously noted, the research reviewed here is conducted within a Community Psychological or closely related research framework and thus represents a subset of the available IPV-related empirical literature.</w:t>
       </w:r>
     </w:p>
     <w:p>
       <w:r>
-        <w:lastRenderedPageBreak/>
         <w:t xml:space="preserve">The selection of empirical literature, representing a community-psychology-focused subset of the U.S.-based IPV-related literature, was reviewed using a </w:t>
       </w:r>
       <w:r>
@@ -791,7 +795,6 @@
       <w:bookmarkStart w:id="9" w:name="v.-integrative-literature-description-an"/>
       <w:bookmarkEnd w:id="9"/>
       <w:r>
-        <w:lastRenderedPageBreak/>
         <w:t>V. Integrative Literature Description and Review</w:t>
       </w:r>
     </w:p>
@@ -817,6 +820,7 @@
       <w:bookmarkStart w:id="11" w:name="specific-research-topics"/>
       <w:bookmarkEnd w:id="11"/>
       <w:r>
+        <w:lastRenderedPageBreak/>
         <w:t>Specific Research Topics</w:t>
       </w:r>
     </w:p>
@@ -832,7 +836,6 @@
       <w:bookmarkStart w:id="12" w:name="review-of-key-findings"/>
       <w:bookmarkEnd w:id="12"/>
       <w:r>
-        <w:lastRenderedPageBreak/>
         <w:t>Review of Key Findings</w:t>
       </w:r>
     </w:p>
@@ -864,6 +867,7 @@
       <w:bookmarkStart w:id="14" w:name="early-evaluations-of-ipv-perpetrator-int"/>
       <w:bookmarkEnd w:id="14"/>
       <w:r>
+        <w:lastRenderedPageBreak/>
         <w:t>Early Evaluations of IPV Perpetrator Intervention Programs</w:t>
       </w:r>
     </w:p>
@@ -887,11 +891,7 @@
         <w:t>intervention program</w:t>
       </w:r>
       <w:r>
-        <w:t xml:space="preserve">, Edward W Gondolf (1999) provides a comparative evaluation of four IPV perpetrator intervention systems in four U.S. cities (i.e., Pittsburg, PA; Houston, TX; Dallas, TX; and </w:t>
-      </w:r>
-      <w:r>
-        <w:lastRenderedPageBreak/>
-        <w:t>Denver, CO). Findings from this study are, however, somewhat mixed in that comparisons to evaluate differences in reassault rates across the four study sites, representing a continuum of least-to-most comprehensive IPV perpetration intervention systems, showed few meaningful differences across intervention sites. </w:t>
+        <w:t>, Edward W Gondolf (1999) provides a comparative evaluation of four IPV perpetrator intervention systems in four U.S. cities (i.e., Pittsburg, PA; Houston, TX; Dallas, TX; and Denver, CO). Findings from this study are, however, somewhat mixed in that comparisons to evaluate differences in reassault rates across the four study sites, representing a continuum of least-to-most comprehensive IPV perpetration intervention systems, showed few meaningful differences across intervention sites. </w:t>
       </w:r>
       <w:r>
         <w:rPr>
@@ -955,11 +955,8 @@
     </w:p>
     <w:p>
       <w:r>
-        <w:t xml:space="preserve">Despite these mixed findings, Edward W Gondolf (1999)'s, relatively, early investigation into the possible differential effects of IPV perpetrator intervention systems representing four distinct points along a continuum from least-to-most comprehensive systems informs questions regarding system-, dyadic-, and individual-level factors that may influence these systems' efficacy at reducing reassault among men who have perpetrated IPV toward one or more female </w:t>
-      </w:r>
-      <w:r>
         <w:lastRenderedPageBreak/>
-        <w:t xml:space="preserve">intimate partners. In particular, Edward W Gondolf (1999)'s findings regarding differences across the four intervention systems were most informative to understanding the effectiveness of IPV perpetrator programs when multiple levels of analysis are considered. That is, the effects of intervention systems' characteristics (i.e., comprehensiveness of services and intervention program length) on reassault rates appears </w:t>
+        <w:t xml:space="preserve">Despite these mixed findings, Edward W Gondolf (1999)'s, relatively, early investigation into the possible differential effects of IPV perpetrator intervention systems representing four distinct points along a continuum from least-to-most comprehensive systems informs questions regarding system-, dyadic-, and individual-level factors that may influence these systems' efficacy at reducing reassault among men who have perpetrated IPV toward one or more female intimate partners. In particular, Edward W Gondolf (1999)'s findings regarding differences across the four intervention systems were most informative to understanding the effectiveness of IPV perpetrator programs when multiple levels of analysis are considered. That is, the effects of intervention systems' characteristics (i.e., comprehensiveness of services and intervention program length) on reassault rates appears </w:t>
       </w:r>
       <w:r>
         <w:rPr>
@@ -1009,7 +1006,11 @@
         <w:t>evaluation report</w:t>
       </w:r>
       <w:r>
-        <w:t xml:space="preserve"> is the transparency with which the study's results are presented. While the evaluation ultimately provided, at best, mixed support for more the effect of more comprehensive IPV perpetration intervention systems, the results are presented such a way that acknowledge the state of this specific practice's field, which, at the time of the study's publication, is possibly best characterized as disjointed and in need of a more concrete and consistent evidence-base.</w:t>
+        <w:t xml:space="preserve"> is the transparency with </w:t>
+      </w:r>
+      <w:r>
+        <w:lastRenderedPageBreak/>
+        <w:t>which the study's results are presented. While the evaluation ultimately provided, at best, mixed support for more the effect of more comprehensive IPV perpetration intervention systems, the results are presented such a way that acknowledge the state of this specific practice's field, which, at the time of the study's publication, is possibly best characterized as disjointed and in need of a more concrete and consistent evidence-base.</w:t>
       </w:r>
     </w:p>
     <w:p>
@@ -1017,25 +1018,28 @@
         <w:rPr>
           <w:rStyle w:val="VerbatimChar"/>
         </w:rPr>
+        <w:t>In a separate effort to</w:t>
+      </w:r>
+      <w:r>
+        <w:t xml:space="preserve"> inform the question of IPV perpetrator intervention effectiveness from the victims'/survivors' perspectives, Gregory &amp; Erez (2002) conducted in-depth one-on-one interviews with 33 women identified via police reports as having experienced IPV victimization perpetrated by men referred to a local IPV perpetrator intervention program in a rural Ohio county. Interview questions sought information regarding the offenders' behaviors before, during, and after their participation in the intervention. Regarding survivors' accounts of offenders' behaviors prior to being referred to the intervention, the authors found that many of the men entering the intervention had also been physically violent with past romantic partners, close relatives, and male friends. In addition, a substantial proportion of survivor respondents indicated that jealousy, substance abuse, and family-related issues (e.g., issues related to children, finances, household chores, etc.) were apparent causes of conflict leading to the perpetrators' use of violence. Survivors' also provided insights into their assessments of more underlying causes of abuse, including issues related to power and control, their partners' low self-esteem, and conflict related to sexual/intimacy issues and the perpetrators' infidelity in the relationship. Regarding program participants' partners' accounts of the intervention's effectiveness, the majority of the 33 respondents in Gregory &amp; Erez (2002)'s evaluation indicated either a decrease or complete elimination of violence in their relationships, while a third of the </w:t>
+      </w:r>
+      <w:r>
         <w:lastRenderedPageBreak/>
-        <w:t>In a separate effort to</w:t>
-      </w:r>
-      <w:r>
-        <w:t xml:space="preserve"> inform the question of IPV perpetrator intervention effectiveness from the victims'/survivors' perspectives, Gregory &amp; Erez (2002) conducted in-depth one-on-one interviews with 33 women identified via police reports as having experienced IPV victimization perpetrated by men referred to a local IPV perpetrator intervention program in a rural Ohio county. Interview questions sought information regarding the offenders' behaviors before, during, and after their participation in the intervention. Regarding survivors' accounts of offenders' behaviors prior to being referred to the intervention, the authors found that many of the men entering the intervention had also been physically violent with past romantic partners, close relatives, and male friends. In addition, a substantial proportion of survivor respondents indicated that jealousy, substance abuse, and family-related issues (e.g., issues related to children, finances, household chores, etc.) were apparent causes of conflict leading to the perpetrators' use of violence. Survivors' also provided insights into their assessments of more underlying causes of abuse, including issues related to power and control, their partners' low self-esteem, and conflict related to sexual/intimacy issues and the perpetrators' infidelity in the relationship. Regarding program participants' partners' accounts of the intervention's effectiveness, the majority of the 33 respondents in Gregory &amp; Erez (2002)'s evaluation indicated either a decrease or complete elimination of violence in their relationships, while a third of the partners reported that the intervention program in fact became a new source of conflict in their relationship, and 19% reported abuse during or following the offenders' program completion.</w:t>
-      </w:r>
-    </w:p>
-    <w:p>
-      <w:r>
-        <w:t xml:space="preserve">A particularly notable descriptive finding from Gregory &amp; Erez (2002)'s investigation is that, on average, over seven years lapsed between the first occurrence of IPV in the relationships accounted for by the study's survivor respondents and the IPV incident resulting in the perpetrators' referrals to the intervention program. Although not explicitly connected in the </w:t>
+        <w:t>partners reported that the intervention program in fact became a new source of conflict in their relationship, and 19% reported abuse during or following the offenders' program completion.</w:t>
+      </w:r>
+    </w:p>
+    <w:p>
+      <w:r>
+        <w:t>A particularly notable descriptive finding from Gregory &amp; Erez (2002)'s investigation is that, on average, over seven years lapsed between the first occurrence of IPV in the relationships accounted for by the study's survivor respondents and the IPV incident resulting in the perpetrators' referrals to the intervention program. Although not explicitly connected in the study's findings report nor discussion, this finding may inform survivor respondents' apparent consensus that jail time should be an immediate and/or unconditional sanction imposed against individuals found guilty and/or under investigation for IPV perpetration. Further, an average time-lapse of this magnitude indicates a potentially critical flaw in the implantation of any form of a coordinated community response to IPV (Hart, 1995).</w:t>
+      </w:r>
+    </w:p>
+    <w:p>
+      <w:r>
+        <w:t xml:space="preserve">Gregory &amp; Erez (2002)'s evaluation is restricted to female survivors' accounts of male IPV perpetrators court-mandated, either as part of post-sentencing probationary requirements or deferred-sentencing conditions, to complete the intervention, and therefore does not include accounts of the intervention programs' participants who are not referred to the program by the courts. Gregory &amp; Erez (2002)'s sample further excludes accounts of same-gender IPV perpetration or victimization, as well as IPV perpetrated by female-identified individuals toward male-identified partners. This sampling frame is similar to that defined in Edward W Gondolf (1999)'s investigation (summarized above) both in terms of the specific included and excluded populations, as well as the fact that the sampling restrictions in both studies are, at least to some degree, a function of the populations served by the study sites themselves. That is, at the time the studies were conducted, the intervention programs evaluated in both investigations provided IPV </w:t>
       </w:r>
       <w:r>
         <w:lastRenderedPageBreak/>
-        <w:t>study's findings report nor discussion, this finding may inform survivor respondents' apparent consensus that jail time should be an immediate and/or unconditional sanction imposed against individuals found guilty and/or under investigation for IPV perpetration. Further, an average time-lapse of this magnitude indicates a potentially critical flaw in the implantation of any form of a coordinated community response to IPV (Hart, 1995).</w:t>
-      </w:r>
-    </w:p>
-    <w:p>
-      <w:r>
-        <w:t>Gregory &amp; Erez (2002)'s evaluation is restricted to female survivors' accounts of male IPV perpetrators court-mandated, either as part of post-sentencing probationary requirements or deferred-sentencing conditions, to complete the intervention, and therefore does not include accounts of the intervention programs' participants who are not referred to the program by the courts. Gregory &amp; Erez (2002)'s sample further excludes accounts of same-gender IPV perpetration or victimization, as well as IPV perpetrated by female-identified individuals toward male-identified partners. This sampling frame is similar to that defined in Edward W Gondolf (1999)'s investigation (summarized above) both in terms of the specific included and excluded populations, as well as the fact that the sampling restrictions in both studies are, at least to some degree, a function of the populations served by the study sites themselves. That is, at the time the studies were conducted, the intervention programs evaluated in both investigations provided IPV perpetrator intervention services only to male-identified individuals who perpetrated IPV toward female-identified partners.</w:t>
+        <w:t>perpetrator intervention services only to male-identified individuals who perpetrated IPV toward female-identified partners.</w:t>
       </w:r>
     </w:p>
     <w:p>
@@ -1058,20 +1062,110 @@
         <w:t>sort of nested or secondary</w:t>
       </w:r>
       <w:r>
-        <w:t xml:space="preserve"> intervention </w:t>
+        <w:t xml:space="preserve"> intervention within the county's larger IPV perpetrator intervention system, </w:t>
+      </w:r>
+      <w:r>
+        <w:rPr>
+          <w:i/>
+        </w:rPr>
+        <w:t>"Stopping Abuse for Everyone (SAFE)"</w:t>
+      </w:r>
+      <w:r>
+        <w:t xml:space="preserve"> (p. 704). That is, individuals are referred to the </w:t>
+      </w:r>
+      <w:r>
+        <w:rPr>
+          <w:i/>
+        </w:rPr>
+        <w:t>R&amp;R</w:t>
+      </w:r>
+      <w:r>
+        <w:t xml:space="preserve"> program </w:t>
+      </w:r>
+      <w:r>
+        <w:rPr>
+          <w:rStyle w:val="VerbatimChar"/>
+        </w:rPr>
+        <w:t>if they are determined as in need of</w:t>
+      </w:r>
+      <w:r>
+        <w:t xml:space="preserve"> greater levels of supervision based on a clinical assessment administered during the </w:t>
+      </w:r>
+      <w:r>
+        <w:rPr>
+          <w:i/>
+        </w:rPr>
+        <w:t>SAFE</w:t>
+      </w:r>
+      <w:r>
+        <w:t xml:space="preserve"> program's intake process. Such individuals are expected to return to and complete the </w:t>
+      </w:r>
+      <w:r>
+        <w:rPr>
+          <w:i/>
+        </w:rPr>
+        <w:t>SAFE</w:t>
+      </w:r>
+      <w:r>
+        <w:t xml:space="preserve"> program's intervention after completing the additional </w:t>
+      </w:r>
+      <w:r>
+        <w:rPr>
+          <w:i/>
+        </w:rPr>
+        <w:t>R&amp;R</w:t>
+      </w:r>
+      <w:r>
+        <w:t xml:space="preserve"> program. Hendricks et al. (2006)'s investigation also included an evaluation of the predictive validity of the </w:t>
+      </w:r>
+      <w:r>
+        <w:rPr>
+          <w:i/>
+        </w:rPr>
+        <w:t>Level of Service Inventory–Revised</w:t>
+      </w:r>
+      <w:r>
+        <w:t xml:space="preserve"> (</w:t>
+      </w:r>
+      <w:r>
+        <w:rPr>
+          <w:i/>
+        </w:rPr>
+        <w:t>LSI-R</w:t>
+      </w:r>
+      <w:r>
+        <w:t xml:space="preserve">; Andrews &amp; Bonta, 1995), which is the assessment administered to determine intervention participants' levels of risk and need at intake for the </w:t>
+      </w:r>
+      <w:r>
+        <w:rPr>
+          <w:i/>
+        </w:rPr>
+        <w:t>SAFE</w:t>
+      </w:r>
+      <w:r>
+        <w:t xml:space="preserve"> program. Regarding the latter, results from logistic regression analyses provided minimal support for the LSI-R scale's accuracy, sensitivity, and specificity in correctly classifying recidivating intervention participants (overall classification accuracy = 66% correct). However, while formal logistic regression analysis was not similarly conducted to examine the measure's predictive accuracy regarding program placement, comparisons via cross-tabulations and chi-square ($\chisq$) analyses revealed significant differences in both LSI-R scores and recidivism rates among intervention participants. Specifically, participants who completed the </w:t>
+      </w:r>
+      <w:r>
+        <w:rPr>
+          <w:i/>
+        </w:rPr>
+        <w:t>SAFE</w:t>
+      </w:r>
+      <w:r>
+        <w:t xml:space="preserve"> program without referral to the </w:t>
+      </w:r>
+      <w:r>
+        <w:rPr>
+          <w:i/>
+        </w:rPr>
+        <w:t>R&amp;R</w:t>
+      </w:r>
+      <w:r>
+        <w:t xml:space="preserve"> program (14.4% recidivated) had significantly lower </w:t>
       </w:r>
       <w:r>
         <w:lastRenderedPageBreak/>
-        <w:t xml:space="preserve">within the county's larger IPV perpetrator intervention system, </w:t>
-      </w:r>
-      <w:r>
-        <w:rPr>
-          <w:i/>
-        </w:rPr>
-        <w:t>"Stopping Abuse for Everyone (SAFE)"</w:t>
-      </w:r>
-      <w:r>
-        <w:t xml:space="preserve"> (p. 704). That is, individuals are referred to the </w:t>
+        <w:t xml:space="preserve">recidivism rates than those who completed both interventions (32.4% recidivated; $\chisq(1) = 6.26,~p &lt; .05$). As Hendricks et al. (2006) note, because participants were referred to the </w:t>
       </w:r>
       <w:r>
         <w:rPr>
@@ -1080,111 +1174,21 @@
         <w:t>R&amp;R</w:t>
       </w:r>
       <w:r>
-        <w:t xml:space="preserve"> program </w:t>
-      </w:r>
-      <w:r>
-        <w:rPr>
-          <w:rStyle w:val="VerbatimChar"/>
-        </w:rPr>
-        <w:t>if they are determined as in need of</w:t>
-      </w:r>
-      <w:r>
-        <w:t xml:space="preserve"> greater levels of supervision based on a clinical assessment administered during the </w:t>
-      </w:r>
-      <w:r>
-        <w:rPr>
-          <w:i/>
-        </w:rPr>
-        <w:t>SAFE</w:t>
-      </w:r>
-      <w:r>
-        <w:t xml:space="preserve"> program's intake process. Such individuals are expected to return to and complete the </w:t>
-      </w:r>
-      <w:r>
-        <w:rPr>
-          <w:i/>
-        </w:rPr>
-        <w:t>SAFE</w:t>
-      </w:r>
-      <w:r>
-        <w:t xml:space="preserve"> program's intervention after completing the additional </w:t>
-      </w:r>
-      <w:r>
-        <w:rPr>
-          <w:i/>
-        </w:rPr>
-        <w:t>R&amp;R</w:t>
-      </w:r>
-      <w:r>
-        <w:t xml:space="preserve"> program. Hendricks et al. (2006)'s investigation also included an evaluation of the predictive validity of the </w:t>
-      </w:r>
-      <w:r>
-        <w:rPr>
-          <w:i/>
-        </w:rPr>
-        <w:t>Level of Service Inventory–Revised</w:t>
-      </w:r>
-      <w:r>
-        <w:t xml:space="preserve"> (</w:t>
-      </w:r>
-      <w:r>
-        <w:rPr>
-          <w:i/>
-        </w:rPr>
-        <w:t>LSI-R</w:t>
-      </w:r>
-      <w:r>
-        <w:t xml:space="preserve">; Andrews &amp; Bonta, 1995), which is the assessment administered to determine intervention participants' levels of risk and need at intake for the </w:t>
-      </w:r>
-      <w:r>
-        <w:rPr>
-          <w:i/>
-        </w:rPr>
-        <w:t>SAFE</w:t>
-      </w:r>
-      <w:r>
-        <w:t xml:space="preserve"> program. Regarding the latter, results from logistic regression analyses provided minimal support for the LSI-R scale's accuracy, sensitivity, and specificity in correctly classifying recidivating intervention participants (overall classification accuracy = 66% correct). However, while formal logistic regression analysis was not similarly conducted to examine the measure's predictive accuracy regarding program placement, comparisons via cross-tabulations and chi-square ($\chisq$) analyses revealed significant differences in both LSI-R scores and recidivism rates among intervention participants. Specifically, participants who completed the </w:t>
-      </w:r>
-      <w:r>
-        <w:rPr>
-          <w:i/>
-        </w:rPr>
-        <w:t>SAFE</w:t>
-      </w:r>
-      <w:r>
-        <w:t xml:space="preserve"> program without referral to the </w:t>
-      </w:r>
-      <w:r>
-        <w:rPr>
-          <w:i/>
-        </w:rPr>
-        <w:t>R&amp;R</w:t>
-      </w:r>
-      <w:r>
-        <w:t xml:space="preserve"> program (14.4% recidivated) had significantly lower recidivism rates than those who completed both interventions (32.4% recidivated; $\chisq(1) = 6.26,~p &lt; .05$). As Hendricks et al. (2006) note, because participants were referred to the </w:t>
-      </w:r>
-      <w:r>
-        <w:rPr>
-          <w:i/>
-        </w:rPr>
-        <w:t>R&amp;R</w:t>
-      </w:r>
-      <w:r>
-        <w:t xml:space="preserve"> program on the basis of their LSI-R scores, these differences in recidivism rates do not necessarily inform comparisons regarding each intervention program's individual effectiveness at reducing or preventing future violence perpetration among participants. However, a possibly missing point in Hendricks et al. (2006)'s report and analytic conclusions is that these observed </w:t>
+        <w:t xml:space="preserve"> program on the basis of their LSI-R scores, these differences in recidivism rates do not necessarily inform comparisons regarding each intervention program's individual effectiveness at reducing or preventing future violence perpetration among participants. However, a possibly missing point in Hendricks et al. (2006)'s report and analytic conclusions is that these observed differences may provide support for the discriminant validity of the LSI-R as a measure effective in determining the relative risk and needs levels of IPV perpetration intervention participants.</w:t>
+      </w:r>
+    </w:p>
+    <w:p>
+      <w:r>
+        <w:t>In general, research on the effectiveness of IPV perpetrator intervention programs in the late 1990s and early 2000s, including the above-reviewed research, provides a mixture of evidence in favor and not in favor of these programs' effectiveness (Feder &amp; Wilson, 2005). The above-reviewed subset of the IPV-related literature reiterates the general ambiguity regarding effective approaches to IPV interventions. Nonetheless, it is important to understand the processes underlying successful outcomes (e.g., reduced or eliminated recidivism among participants) in these interventions. Silvergleid &amp; Mankowski (2006) provide one such exploration of the key processes facilitating positive change among men who successfully completed an IPV perpetrator intervention program in Portland, Oregon.</w:t>
+      </w:r>
+    </w:p>
+    <w:p>
+      <w:r>
+        <w:t xml:space="preserve">Silvergleid &amp; Mankowski (2006) conducted in-depth, semi-structured, one-on-one interviews with ten intervention group facilitators and nine men who were within two-weeks of having completed their participation in the intervention and who were nominated by group facilitators. Four levels of change processes were identified through inductive thematic analysis of the interview data: (1) "community and extratherapeutic influences", (2) "organizational influences", (3) "group processes", and (4) "individual psychological development" (p. 144). The </w:t>
       </w:r>
       <w:r>
         <w:lastRenderedPageBreak/>
-        <w:t>differences may provide support for the discriminant validity of the LSI-R as a measure effective in determining the relative risk and needs levels of IPV perpetration intervention participants.</w:t>
-      </w:r>
-    </w:p>
-    <w:p>
-      <w:r>
-        <w:t>In general, research on the effectiveness of IPV perpetrator intervention programs in the late 1990s and early 2000s, including the above-reviewed research, provides a mixture of evidence in favor and not in favor of these programs' effectiveness (Feder &amp; Wilson, 2005). The above-reviewed subset of the IPV-related literature reiterates the general ambiguity regarding effective approaches to IPV interventions. Nonetheless, it is important to understand the processes underlying successful outcomes (e.g., reduced or eliminated recidivism among participants) in these interventions. Silvergleid &amp; Mankowski (2006) provide one such exploration of the key processes facilitating positive change among men who successfully completed an IPV perpetrator intervention program in Portland, Oregon.</w:t>
-      </w:r>
-    </w:p>
-    <w:p>
-      <w:r>
-        <w:t xml:space="preserve">Silvergleid &amp; Mankowski (2006) conducted in-depth, semi-structured, one-on-one interviews with ten intervention group facilitators and nine men who were within two-weeks of having completed their participation in the intervention and who were nominated by group facilitators. Four levels of change processes were identified through inductive thematic analysis of the interview data: (1) "community and extratherapeutic influences", (2) "organizational influences", (3) "group processes", and (4) "individual psychological development" (p. 144). The group-level processes seem especially influential in terms of facilitating a </w:t>
+        <w:t xml:space="preserve">group-level processes seem especially influential in terms of facilitating a </w:t>
       </w:r>
       <w:r>
         <w:rPr>
@@ -1198,25 +1202,24 @@
     </w:p>
     <w:p>
       <w:r>
+        <w:t>Contrino, Dermen, Nochajski, Wieczorek, &amp; Navratil (2007) quantitatively examined intervention program participants' levels of compliance with program requirements (e.g., attendance, engagement with the program, maintaining sobriety, nonviolence, etc.) and the extent to which participants retain key components of the intervention's content (e.g., power and control dynamics versus non-controlling behaviors). This investigation's focus aligns with Silvergleid &amp; Mankowski (2006)'s qualitative findings regarding key influences underlying and facilitating IPV perpetrator intervention program participants' change processes. Specifically, interviewees in Silvergleid &amp; Mankowski (2006)'s sample emphasized the importance of learning new skills (e.g., taking a 'time-out') and engagement with program activities (e.g., reading required texts, journaling, acknowledging their past violent behaviors and the impact of those behaviors on others, etc.) in the change processes experienced by program participants:</w:t>
+      </w:r>
+    </w:p>
+    <w:p>
+      <w:pPr>
+        <w:pStyle w:val="BlockText"/>
+      </w:pPr>
+      <w:r>
+        <w:t>"The most emphasized aspect of awareness was the participant’s new understanding of the effects of their abuse on others. For many men, truly sit- ting with that understanding, the devastating impact of their actions on those around them, was a strong impetus for change" (Silvergleid &amp; Mankowski (2006), p. 153).</w:t>
+      </w:r>
+    </w:p>
+    <w:p>
+      <w:r>
+        <w:t xml:space="preserve">Findings from Contrino et al. (2007)'s process evaluation somewhat reiterate Silvergleid &amp; Mankowski (2006)'s findings in that participants' recall of intervention content related to </w:t>
+      </w:r>
+      <w:r>
         <w:lastRenderedPageBreak/>
-        <w:t>Contrino, Dermen, Nochajski, Wieczorek, &amp; Navratil (2007) quantitatively examined intervention program participants' levels of compliance with program requirements (e.g., attendance, engagement with the program, maintaining sobriety, nonviolence, etc.) and the extent to which participants retain key components of the intervention's content (e.g., power and control dynamics versus non-controlling behaviors). This investigation's focus aligns with Silvergleid &amp; Mankowski (2006)'s qualitative findings regarding key influences underlying and facilitating IPV perpetrator intervention program participants' change processes. Specifically, interviewees in Silvergleid &amp; Mankowski (2006)'s sample emphasized the importance of learning new skills (e.g., taking a 'time-out') and engagement with program activities (e.g., reading required texts, journaling, acknowledging their past violent behaviors and the impact of those behaviors on others, etc.) in the change processes experienced by program participants:</w:t>
-      </w:r>
-    </w:p>
-    <w:p>
-      <w:pPr>
-        <w:pStyle w:val="BlockText"/>
-      </w:pPr>
-      <w:r>
-        <w:t>"The most emphasized aspect of awareness was the participant’s new understanding of the effects of their abuse on others. For many men, truly sit- ting with that understanding, the devastating impact of their actions on those around them, was a strong impetus for change" (Silvergleid &amp; Mankowski (2006), p. 153).</w:t>
-      </w:r>
-    </w:p>
-    <w:p>
-      <w:r>
-        <w:t xml:space="preserve">Findings from Contrino et al. (2007)'s process evaluation somewhat reiterate Silvergleid &amp; Mankowski (2006)'s findings in that participants' recall of intervention content related to power and control dynamics levels of compliance with certain domains of program expectations, including (1) using techniques to avoid violence, (2) process-consciousness and communication skills, (3) self-disclosure of ones's feelings and non-defensiveness, and (4) use of respectful language. Other assessed program expectations including participants' program attendance, active engagement in group sessions, sobriety, nonviolence, and help-seeking were not </w:t>
-      </w:r>
-      <w:r>
-        <w:lastRenderedPageBreak/>
-        <w:t>associated with the number of forms of power and control they were able to recall (see Edward W Gondolf &amp; Wernik, 2009).</w:t>
+        <w:t>power and control dynamics levels of compliance with certain domains of program expectations, including (1) using techniques to avoid violence, (2) process-consciousness and communication skills, (3) self-disclosure of ones's feelings and non-defensiveness, and (4) use of respectful language. Other assessed program expectations including participants' program attendance, active engagement in group sessions, sobriety, nonviolence, and help-seeking were not associated with the number of forms of power and control they were able to recall (see Edward W Gondolf &amp; Wernik, 2009).</w:t>
       </w:r>
     </w:p>
     <w:p>
@@ -1226,7 +1229,6 @@
       <w:bookmarkStart w:id="15" w:name="vi.-critical-methodological-evaluation"/>
       <w:bookmarkEnd w:id="15"/>
       <w:r>
-        <w:lastRenderedPageBreak/>
         <w:t>VI. Critical Methodological Evaluation</w:t>
       </w:r>
     </w:p>
@@ -1285,6 +1287,7 @@
         <w:pStyle w:val="Compact"/>
       </w:pPr>
       <w:r>
+        <w:lastRenderedPageBreak/>
         <w:t>Transparency and reproducibility of the research methods, findings, and limitations</w:t>
       </w:r>
     </w:p>
@@ -1321,7 +1324,6 @@
         <w:pStyle w:val="Compact"/>
       </w:pPr>
       <w:r>
-        <w:lastRenderedPageBreak/>
         <w:t>Are primary and distal stakeholders and informants to the research given access to reports of a given project's progress and/or findings? Is such access in fact accessible (i.e., free and easy to locate)?</w:t>
       </w:r>
     </w:p>
@@ -1462,7 +1464,11 @@
         </m:r>
       </m:oMath>
       <w:r>
-        <w:t>) employed experimental and/or longitudinal, rather than cross-sectional, designs. All but one of the quantitative studies (</w:t>
+        <w:t>) employed experimental and/or longitudinal, rather than cross-</w:t>
+      </w:r>
+      <w:r>
+        <w:lastRenderedPageBreak/>
+        <w:t>sectional, designs. All but one of the quantitative studies (</w:t>
       </w:r>
       <m:oMath>
         <m:r>
@@ -1473,11 +1479,7 @@
         </m:r>
       </m:oMath>
       <w:r>
-        <w:t xml:space="preserve">) used self-report survey measures as the primary datasource. Four of the six qualitatively-based studies used group interviews as the primary data collection method, one administered and analyzed responses to a qualitative self-report survey, and one employed a multi-method qualitative approach. The methods </w:t>
-      </w:r>
-      <w:r>
-        <w:lastRenderedPageBreak/>
-        <w:t>represented among studies following mixed-methodological designs include experimental and longitudinal mixed-methods, focus groups, and qualitative and quantitative self-report measures.</w:t>
+        <w:t>) used self-report survey measures as the primary datasource. Four of the six qualitatively-based studies used group interviews as the primary data collection method, one administered and analyzed responses to a qualitative self-report survey, and one employed a multi-method qualitative approach. The methods represented among studies following mixed-methodological designs include experimental and longitudinal mixed-methods, focus groups, and qualitative and quantitative self-report measures.</w:t>
       </w:r>
     </w:p>
     <w:p>
@@ -1539,7 +1541,6 @@
       <w:bookmarkStart w:id="22" w:name="conclusions"/>
       <w:bookmarkEnd w:id="22"/>
       <w:r>
-        <w:lastRenderedPageBreak/>
         <w:t>Conclusions</w:t>
       </w:r>
     </w:p>
@@ -1550,101 +1551,101 @@
       <w:bookmarkStart w:id="23" w:name="references"/>
       <w:bookmarkEnd w:id="23"/>
       <w:r>
+        <w:t>References</w:t>
+      </w:r>
+    </w:p>
+    <w:p>
+      <w:pPr>
+        <w:pStyle w:val="Bibliography"/>
+      </w:pPr>
+      <w:r>
+        <w:t xml:space="preserve">Anderies, J., Janssen, M., &amp; Ostrom, E. (2004). A framework to analyze the robustness of social-ecological systems from an institutional perspective. </w:t>
+      </w:r>
+      <w:r>
+        <w:rPr>
+          <w:i/>
+        </w:rPr>
+        <w:t>Ecology and Society</w:t>
+      </w:r>
+      <w:r>
+        <w:t xml:space="preserve">, </w:t>
+      </w:r>
+      <w:r>
+        <w:rPr>
+          <w:i/>
+        </w:rPr>
+        <w:t>9</w:t>
+      </w:r>
+      <w:r>
+        <w:t>, 18.</w:t>
+      </w:r>
+    </w:p>
+    <w:p>
+      <w:pPr>
+        <w:pStyle w:val="Bibliography"/>
+      </w:pPr>
+      <w:r>
+        <w:t xml:space="preserve">Anders, D. (1966). Action research. In S. kemmis &amp; R. McTaggart (Eds.), </w:t>
+      </w:r>
+      <w:r>
+        <w:rPr>
+          <w:i/>
+        </w:rPr>
+        <w:t>The action research reader</w:t>
+      </w:r>
+      <w:r>
+        <w:t xml:space="preserve"> (Third Edition, pp. 317–321). Victoria: Deakin University.</w:t>
+      </w:r>
+    </w:p>
+    <w:p>
+      <w:pPr>
+        <w:pStyle w:val="Bibliography"/>
+      </w:pPr>
+      <w:r>
+        <w:t xml:space="preserve">Andrews, D., &amp; Bonta, J. (1995). </w:t>
+      </w:r>
+      <w:r>
+        <w:rPr>
+          <w:i/>
+        </w:rPr>
+        <w:t>Level of service inventory–Revised (lsi–R)</w:t>
+      </w:r>
+      <w:r>
+        <w:t>. Toronto, Canada: Multi- Health Systems.</w:t>
+      </w:r>
+    </w:p>
+    <w:p>
+      <w:pPr>
+        <w:pStyle w:val="Bibliography"/>
+      </w:pPr>
+      <w:r>
+        <w:t xml:space="preserve">Baral, S., Logie, C., Grosso, A., Wirtz, A., &amp; Beyrer, C. (2013). Modified social ecological model: A tool to guide the assessment of the risks and risk contexts of HIV epidemics. </w:t>
+      </w:r>
+      <w:r>
+        <w:rPr>
+          <w:i/>
+        </w:rPr>
+        <w:t>BMC Public Health</w:t>
+      </w:r>
+      <w:r>
+        <w:t xml:space="preserve">, </w:t>
+      </w:r>
+      <w:r>
+        <w:rPr>
+          <w:i/>
+        </w:rPr>
+        <w:t>13</w:t>
+      </w:r>
+      <w:r>
+        <w:t>, 482.</w:t>
+      </w:r>
+    </w:p>
+    <w:p>
+      <w:pPr>
+        <w:pStyle w:val="Bibliography"/>
+      </w:pPr>
+      <w:r>
         <w:lastRenderedPageBreak/>
-        <w:t>References</w:t>
-      </w:r>
-    </w:p>
-    <w:p>
-      <w:pPr>
-        <w:pStyle w:val="Bibliography"/>
-      </w:pPr>
-      <w:r>
-        <w:t xml:space="preserve">Anderies, J., Janssen, M., &amp; Ostrom, E. (2004). A framework to analyze the robustness of social-ecological systems from an institutional perspective. </w:t>
-      </w:r>
-      <w:r>
-        <w:rPr>
-          <w:i/>
-        </w:rPr>
-        <w:t>Ecology and Society</w:t>
-      </w:r>
-      <w:r>
-        <w:t xml:space="preserve">, </w:t>
-      </w:r>
-      <w:r>
-        <w:rPr>
-          <w:i/>
-        </w:rPr>
-        <w:t>9</w:t>
-      </w:r>
-      <w:r>
-        <w:t>, 18.</w:t>
-      </w:r>
-    </w:p>
-    <w:p>
-      <w:pPr>
-        <w:pStyle w:val="Bibliography"/>
-      </w:pPr>
-      <w:r>
-        <w:t xml:space="preserve">Anders, D. (1966). Action research. In S. kemmis &amp; R. McTaggart (Eds.), </w:t>
-      </w:r>
-      <w:r>
-        <w:rPr>
-          <w:i/>
-        </w:rPr>
-        <w:t>The action research reader</w:t>
-      </w:r>
-      <w:r>
-        <w:t xml:space="preserve"> (Third Edition, pp. 317–321). Victoria: Deakin University.</w:t>
-      </w:r>
-    </w:p>
-    <w:p>
-      <w:pPr>
-        <w:pStyle w:val="Bibliography"/>
-      </w:pPr>
-      <w:r>
-        <w:t xml:space="preserve">Andrews, D., &amp; Bonta, J. (1995). </w:t>
-      </w:r>
-      <w:r>
-        <w:rPr>
-          <w:i/>
-        </w:rPr>
-        <w:t>Level of service inventory–Revised (lsi–R)</w:t>
-      </w:r>
-      <w:r>
-        <w:t>. Toronto, Canada: Multi- Health Systems.</w:t>
-      </w:r>
-    </w:p>
-    <w:p>
-      <w:pPr>
-        <w:pStyle w:val="Bibliography"/>
-      </w:pPr>
-      <w:r>
-        <w:t xml:space="preserve">Baral, S., Logie, C., Grosso, A., Wirtz, A., &amp; Beyrer, C. (2013). Modified social ecological model: A tool to guide the assessment of the risks and risk contexts of HIV epidemics. </w:t>
-      </w:r>
-      <w:r>
-        <w:rPr>
-          <w:i/>
-        </w:rPr>
-        <w:t>BMC Public Health</w:t>
-      </w:r>
-      <w:r>
-        <w:t xml:space="preserve">, </w:t>
-      </w:r>
-      <w:r>
-        <w:rPr>
-          <w:i/>
-        </w:rPr>
-        <w:t>13</w:t>
-      </w:r>
-      <w:r>
-        <w:t>, 482.</w:t>
-      </w:r>
-    </w:p>
-    <w:p>
-      <w:pPr>
-        <w:pStyle w:val="Bibliography"/>
-      </w:pPr>
-      <w:r>
         <w:t xml:space="preserve">Barner, J. R., &amp; Carney, M. M. (2011). Interventions for intimate partner violence: A historical review. </w:t>
       </w:r>
       <w:r>
@@ -1870,6 +1871,7 @@
         <w:pStyle w:val="Bibliography"/>
       </w:pPr>
       <w:r>
+        <w:lastRenderedPageBreak/>
         <w:t xml:space="preserve">Creswell, J. W. (2013). </w:t>
       </w:r>
       <w:r>
@@ -2113,6 +2115,7 @@
         <w:pStyle w:val="Bibliography"/>
       </w:pPr>
       <w:r>
+        <w:lastRenderedPageBreak/>
         <w:t xml:space="preserve">Gregory, C., &amp; Erez, E. (2002). The effects of batterer intervention programs the battered women’s perspectives. </w:t>
       </w:r>
       <w:r>
@@ -2207,6 +2210,7 @@
         <w:pStyle w:val="Bibliography"/>
       </w:pPr>
       <w:r>
+        <w:lastRenderedPageBreak/>
         <w:t xml:space="preserve">Huang, R. (2014). </w:t>
       </w:r>
       <w:r>
@@ -2301,6 +2305,7 @@
         <w:pStyle w:val="Bibliography"/>
       </w:pPr>
       <w:r>
+        <w:lastRenderedPageBreak/>
         <w:t xml:space="preserve">Kidder, L., &amp; Fine, M. (1987). Qualitative and quantitative methods: When stories converge. </w:t>
       </w:r>
       <w:r>
@@ -2526,6 +2531,7 @@
         <w:pStyle w:val="Bibliography"/>
       </w:pPr>
       <w:r>
+        <w:lastRenderedPageBreak/>
         <w:t xml:space="preserve">Noffke, S. E. (1997). Professional, personal, and political dimensions of action research. </w:t>
       </w:r>
       <w:r>
@@ -2759,6 +2765,7 @@
         <w:pStyle w:val="Bibliography"/>
       </w:pPr>
       <w:r>
+        <w:lastRenderedPageBreak/>
         <w:t xml:space="preserve">Silvergleid, C. S., &amp; Mankowski, E. S. (2006). How batterer intervention programs work: Participant and facilitator accounts of processes of change. </w:t>
       </w:r>
       <w:r>
@@ -3154,7 +3161,7 @@
         <w:rStyle w:val="PageNumber"/>
         <w:noProof/>
       </w:rPr>
-      <w:t>26</w:t>
+      <w:t>24</w:t>
     </w:r>
     <w:r>
       <w:rPr>
@@ -6093,11 +6100,10 @@
     <w:autoRedefine/>
     <w:uiPriority w:val="9"/>
     <w:qFormat/>
-    <w:rsid w:val="00DD0DC5"/>
+    <w:rsid w:val="001F470D"/>
     <w:pPr>
       <w:keepNext/>
       <w:keepLines/>
-      <w:pageBreakBefore/>
       <w:ind w:firstLine="0"/>
       <w:jc w:val="center"/>
       <w:outlineLvl w:val="0"/>
@@ -6355,11 +6361,13 @@
     <w:link w:val="Heading1"/>
     <w:uiPriority w:val="9"/>
     <w:qFormat/>
-    <w:rsid w:val="00DD0DC5"/>
+    <w:rsid w:val="001F470D"/>
     <w:rPr>
       <w:rFonts w:asciiTheme="majorHAnsi" w:eastAsiaTheme="majorEastAsia" w:hAnsiTheme="majorHAnsi" w:cstheme="majorBidi"/>
       <w:b/>
       <w:bCs/>
+      <w:color w:val="00000A"/>
+      <w:sz w:val="24"/>
       <w:lang w:eastAsia="en-US"/>
     </w:rPr>
   </w:style>

</xml_diff>